<commit_message>
ver 23.86; Added support of custom UBA command hyperlink for loading Word Document (*.docx) content.
</commit_message>
<xml_diff>
--- a/marvelData/docx/demo.docx
+++ b/marvelData/docx/demo.docx
@@ -80,16 +80,7 @@
           <w:rFonts w:hint="default"/>
           <w:lang w:val="en"/>
         </w:rPr>
-        <w:t xml:space="preserve">We try several common styles below, e.g. bold, italic, underline, </w:t>
-      </w:r>
-      <w:bookmarkStart w:id="0" w:name="_GoBack"/>
-      <w:bookmarkEnd w:id="0"/>
-      <w:r>
-        <w:rPr>
-          <w:rFonts w:hint="default"/>
-          <w:lang w:val="en"/>
-        </w:rPr>
-        <w:t>bullet points, ordered list, table, image, etc.</w:t>
+        <w:t>We try several common styles below, e.g. bold, italic, underline, bullet points, ordered list, table, image, etc.</w:t>
       </w:r>
     </w:p>
     <w:p>
@@ -883,6 +874,86 @@
         </w:tc>
       </w:tr>
     </w:tbl>
+    <w:p>
+      <w:pPr>
+        <w:rPr>
+          <w:rFonts w:hint="default"/>
+          <w:lang w:val="en"/>
+        </w:rPr>
+      </w:pPr>
+    </w:p>
+    <w:p>
+      <w:pPr>
+        <w:rPr>
+          <w:rFonts w:hint="default"/>
+          <w:lang w:val="en"/>
+        </w:rPr>
+      </w:pPr>
+      <w:r>
+        <w:rPr>
+          <w:rFonts w:hint="default"/>
+          <w:b/>
+          <w:bCs/>
+          <w:u w:val="single"/>
+          <w:lang w:val="en"/>
+        </w:rPr>
+        <w:t>Support custom hyperlink to launch UBA command</w:t>
+      </w:r>
+    </w:p>
+    <w:p>
+      <w:pPr>
+        <w:rPr>
+          <w:rFonts w:hint="default"/>
+          <w:lang w:val="en"/>
+        </w:rPr>
+      </w:pPr>
+      <w:r>
+        <w:rPr>
+          <w:rFonts w:hint="default"/>
+          <w:lang w:val="en"/>
+        </w:rPr>
+        <w:t>For example, the following link displays cross-references of John 3:16:</w:t>
+      </w:r>
+    </w:p>
+    <w:p>
+      <w:pPr>
+        <w:rPr>
+          <w:rFonts w:hint="default"/>
+          <w:lang w:val="en"/>
+        </w:rPr>
+      </w:pPr>
+      <w:r>
+        <w:rPr>
+          <w:rFonts w:hint="default"/>
+          <w:lang w:val="en"/>
+        </w:rPr>
+        <w:t>***[CROSSREFERENCE:::John 3:16@An hyperlink link to open cross-references of John 3:16]</w:t>
+      </w:r>
+    </w:p>
+    <w:p>
+      <w:pPr>
+        <w:rPr>
+          <w:rFonts w:hint="default"/>
+          <w:lang w:val="en"/>
+        </w:rPr>
+      </w:pPr>
+      <w:r>
+        <w:rPr>
+          <w:rFonts w:hint="default"/>
+          <w:lang w:val="en"/>
+        </w:rPr>
+        <w:t>Use a Word Document editor, e.g. MS Word, Libre</w:t>
+      </w:r>
+      <w:bookmarkStart w:id="0" w:name="_GoBack"/>
+      <w:bookmarkEnd w:id="0"/>
+      <w:r>
+        <w:rPr>
+          <w:rFonts w:hint="default"/>
+          <w:lang w:val="en"/>
+        </w:rPr>
+        <w:t>Office, WPS, etc., to open this file and check how it is formatted.</w:t>
+      </w:r>
+    </w:p>
     <w:p>
       <w:pPr>
         <w:rPr>

</xml_diff>

<commit_message>
ver 23.87; Added an example of simple bible link in demo Word Document 'marvelData/docx/demo.docx'.
</commit_message>
<xml_diff>
--- a/marvelData/docx/demo.docx
+++ b/marvelData/docx/demo.docx
@@ -912,46 +912,85 @@
           <w:rFonts w:hint="default"/>
           <w:lang w:val="en"/>
         </w:rPr>
-        <w:t>For example, the following link displays cross-references of John 3:16:</w:t>
-      </w:r>
-    </w:p>
-    <w:p>
-      <w:pPr>
-        <w:rPr>
-          <w:rFonts w:hint="default"/>
-          <w:lang w:val="en"/>
-        </w:rPr>
-      </w:pPr>
-      <w:r>
-        <w:rPr>
-          <w:rFonts w:hint="default"/>
-          <w:lang w:val="en"/>
-        </w:rPr>
-        <w:t>***[CROSSREFERENCE:::John 3:16@An hyperlink link to open cross-references of John 3:16]</w:t>
-      </w:r>
-    </w:p>
-    <w:p>
-      <w:pPr>
-        <w:rPr>
-          <w:rFonts w:hint="default"/>
-          <w:lang w:val="en"/>
-        </w:rPr>
-      </w:pPr>
-      <w:r>
-        <w:rPr>
-          <w:rFonts w:hint="default"/>
-          <w:lang w:val="en"/>
-        </w:rPr>
-        <w:t>Use a Word Document editor, e.g. MS Word, Libre</w:t>
+        <w:t>(Use a Word Document editor, e.g. MS Word, LibreOffice, WPS, etc., to open this file and check how the following examples are formatted.  UBA command is placed before ‘@’ sign whereas displayed text is placed after ‘@’ sign.)</w:t>
       </w:r>
       <w:bookmarkStart w:id="0" w:name="_GoBack"/>
       <w:bookmarkEnd w:id="0"/>
-      <w:r>
-        <w:rPr>
-          <w:rFonts w:hint="default"/>
-          <w:lang w:val="en"/>
-        </w:rPr>
-        <w:t>Office, WPS, etc., to open this file and check how it is formatted.</w:t>
+    </w:p>
+    <w:p>
+      <w:pPr>
+        <w:rPr>
+          <w:rFonts w:hint="default"/>
+          <w:lang w:val="en"/>
+        </w:rPr>
+      </w:pPr>
+    </w:p>
+    <w:p>
+      <w:pPr>
+        <w:rPr>
+          <w:rFonts w:hint="default"/>
+          <w:lang w:val="en"/>
+        </w:rPr>
+      </w:pPr>
+      <w:r>
+        <w:rPr>
+          <w:rFonts w:hint="default"/>
+          <w:lang w:val="en"/>
+        </w:rPr>
+        <w:t>For example, a simple bible link:</w:t>
+      </w:r>
+    </w:p>
+    <w:p>
+      <w:pPr>
+        <w:rPr>
+          <w:rFonts w:hint="default"/>
+          <w:lang w:val="en"/>
+        </w:rPr>
+      </w:pPr>
+      <w:r>
+        <w:rPr>
+          <w:rFonts w:hint="default"/>
+          <w:lang w:val="en"/>
+        </w:rPr>
+        <w:t>***[John 3:16@A bible link to John 3:16]</w:t>
+      </w:r>
+    </w:p>
+    <w:p>
+      <w:pPr>
+        <w:rPr>
+          <w:rFonts w:hint="default"/>
+          <w:lang w:val="en"/>
+        </w:rPr>
+      </w:pPr>
+    </w:p>
+    <w:p>
+      <w:pPr>
+        <w:rPr>
+          <w:rFonts w:hint="default"/>
+          <w:lang w:val="en"/>
+        </w:rPr>
+      </w:pPr>
+      <w:r>
+        <w:rPr>
+          <w:rFonts w:hint="default"/>
+          <w:lang w:val="en"/>
+        </w:rPr>
+        <w:t>The following example link displays cross-references of John 3:16:</w:t>
+      </w:r>
+    </w:p>
+    <w:p>
+      <w:pPr>
+        <w:rPr>
+          <w:rFonts w:hint="default"/>
+          <w:lang w:val="en"/>
+        </w:rPr>
+      </w:pPr>
+      <w:r>
+        <w:rPr>
+          <w:rFonts w:hint="default"/>
+          <w:lang w:val="en"/>
+        </w:rPr>
+        <w:t>***[CROSSREFERENCE:::John 3:16@An hyperlink link to open cross-references of John 3:16]</w:t>
       </w:r>
     </w:p>
     <w:p>

</xml_diff>